<commit_message>
2.Udgave af OC0703 hentIndtjeningsbidrag og OC0701 angivMarkedsføringsbidrag
Coauthor: Ingen
Reviewer: Ingen
</commit_message>
<xml_diff>
--- a/02 Requirements & Analysis/OC0701 angivMarkedsgøringsbidrag.docx
+++ b/02 Requirements & Analysis/OC0701 angivMarkedsgøringsbidrag.docx
@@ -3,9 +3,44 @@
 <w:document xmlns:wpc="http://schemas.microsoft.com/office/word/2010/wordprocessingCanvas" xmlns:cx="http://schemas.microsoft.com/office/drawing/2014/chartex" xmlns:cx1="http://schemas.microsoft.com/office/drawing/2015/9/8/chartex" xmlns:cx2="http://schemas.microsoft.com/office/drawing/2015/10/21/chartex" xmlns:cx3="http://schemas.microsoft.com/office/drawing/2016/5/9/chartex" xmlns:cx4="http://schemas.microsoft.com/office/drawing/2016/5/10/chartex" xmlns:cx5="http://schemas.microsoft.com/office/drawing/2016/5/11/chartex" xmlns:cx6="http://schemas.microsoft.com/office/drawing/2016/5/12/chartex" xmlns:cx7="http://schemas.microsoft.com/office/drawing/2016/5/13/chartex" xmlns:cx8="http://schemas.microsoft.com/office/drawing/2016/5/14/chartex" xmlns:mc="http://schemas.openxmlformats.org/markup-compatibility/2006" xmlns:aink="http://schemas.microsoft.com/office/drawing/2016/ink" xmlns:am3d="http://schemas.microsoft.com/office/drawing/2017/model3d" xmlns:o="urn:schemas-microsoft-com:office:office" xmlns:r="http://schemas.openxmlformats.org/officeDocument/2006/relationships" xmlns:m="http://schemas.openxmlformats.org/officeDocument/2006/math" xmlns:v="urn:schemas-microsoft-com:vml" xmlns:wp14="http://schemas.microsoft.com/office/word/2010/wordprocessingDrawing" xmlns:wp="http://schemas.openxmlformats.org/drawingml/2006/wordprocessingDrawing" xmlns:w10="urn:schemas-microsoft-com:office:word" xmlns:w="http://schemas.openxmlformats.org/wordprocessingml/2006/main" xmlns:w14="http://schemas.microsoft.com/office/word/2010/wordml" xmlns:w15="http://schemas.microsoft.com/office/word/2012/wordml" xmlns:w16cid="http://schemas.microsoft.com/office/word/2016/wordml/cid" xmlns:w16se="http://schemas.microsoft.com/office/word/2015/wordml/symex" xmlns:wpg="http://schemas.microsoft.com/office/word/2010/wordprocessingGroup" xmlns:wpi="http://schemas.microsoft.com/office/word/2010/wordprocessingInk" xmlns:wne="http://schemas.microsoft.com/office/word/2006/wordml" xmlns:wps="http://schemas.microsoft.com/office/word/2010/wordprocessingShape" mc:Ignorable="w14 w15 w16se w16cid wp14">
   <w:body>
     <w:p>
+      <w:pPr>
+        <w:pStyle w:val="Title"/>
+      </w:pPr>
+      <w:r>
+        <w:t>OC0</w:t>
+      </w:r>
+      <w:r>
+        <w:t>7</w:t>
+      </w:r>
+      <w:r>
+        <w:t>01</w:t>
+      </w:r>
+      <w:r>
+        <w:t xml:space="preserve"> </w:t>
+      </w:r>
+      <w:r>
+        <w:t xml:space="preserve"> -</w:t>
+      </w:r>
+    </w:p>
+    <w:p>
+      <w:pPr>
+        <w:pStyle w:val="Title"/>
+      </w:pPr>
       <w:bookmarkStart w:id="0" w:name="_GoBack"/>
       <w:bookmarkEnd w:id="0"/>
+      <w:r>
+        <w:t>angivMarkedsføringsbidrag</w:t>
+      </w:r>
     </w:p>
+    <w:p>
+      <w:pPr>
+        <w:pBdr>
+          <w:bottom w:val="single" w:sz="4" w:space="1" w:color="auto"/>
+        </w:pBdr>
+      </w:pPr>
+    </w:p>
+    <w:p/>
+    <w:p/>
     <w:sectPr>
       <w:pgSz w:w="12240" w:h="15840"/>
       <w:pgMar w:top="1440" w:right="1440" w:bottom="1440" w:left="1440" w:header="708" w:footer="708" w:gutter="0"/>
@@ -414,6 +449,10 @@
   <w:style w:type="paragraph" w:default="1" w:styleId="Normal">
     <w:name w:val="Normal"/>
     <w:qFormat/>
+    <w:rsid w:val="0092309D"/>
+    <w:rPr>
+      <w:lang w:val="da-DK"/>
+    </w:rPr>
   </w:style>
   <w:style w:type="character" w:default="1" w:styleId="DefaultParagraphFont">
     <w:name w:val="Default Paragraph Font"/>
@@ -441,6 +480,41 @@
     <w:uiPriority w:val="99"/>
     <w:semiHidden/>
     <w:unhideWhenUsed/>
+  </w:style>
+  <w:style w:type="paragraph" w:styleId="Title">
+    <w:name w:val="Title"/>
+    <w:basedOn w:val="Normal"/>
+    <w:next w:val="Normal"/>
+    <w:link w:val="TitleChar"/>
+    <w:uiPriority w:val="10"/>
+    <w:qFormat/>
+    <w:rsid w:val="0092309D"/>
+    <w:pPr>
+      <w:spacing w:after="0" w:line="240" w:lineRule="auto"/>
+      <w:contextualSpacing/>
+    </w:pPr>
+    <w:rPr>
+      <w:rFonts w:asciiTheme="majorHAnsi" w:eastAsiaTheme="majorEastAsia" w:hAnsiTheme="majorHAnsi" w:cstheme="majorBidi"/>
+      <w:spacing w:val="-10"/>
+      <w:kern w:val="28"/>
+      <w:sz w:val="56"/>
+      <w:szCs w:val="56"/>
+    </w:rPr>
+  </w:style>
+  <w:style w:type="character" w:customStyle="1" w:styleId="TitleChar">
+    <w:name w:val="Title Char"/>
+    <w:basedOn w:val="DefaultParagraphFont"/>
+    <w:link w:val="Title"/>
+    <w:uiPriority w:val="10"/>
+    <w:rsid w:val="0092309D"/>
+    <w:rPr>
+      <w:rFonts w:asciiTheme="majorHAnsi" w:eastAsiaTheme="majorEastAsia" w:hAnsiTheme="majorHAnsi" w:cstheme="majorBidi"/>
+      <w:spacing w:val="-10"/>
+      <w:kern w:val="28"/>
+      <w:sz w:val="56"/>
+      <w:szCs w:val="56"/>
+      <w:lang w:val="da-DK"/>
+    </w:rPr>
   </w:style>
 </w:styles>
 </file>

</xml_diff>

<commit_message>
3.Udgave af OC0701 angivMarkedsføringsbidrag
Coauthor: Ingen
Reviewer: Ingen
</commit_message>
<xml_diff>
--- a/02 Requirements & Analysis/OC0701 angivMarkedsgøringsbidrag.docx
+++ b/02 Requirements & Analysis/OC0701 angivMarkedsgøringsbidrag.docx
@@ -26,8 +26,6 @@
       <w:pPr>
         <w:pStyle w:val="Title"/>
       </w:pPr>
-      <w:bookmarkStart w:id="0" w:name="_GoBack"/>
-      <w:bookmarkEnd w:id="0"/>
       <w:r>
         <w:t>angivMarkedsføringsbidrag</w:t>
       </w:r>
@@ -40,7 +38,85 @@
       </w:pPr>
     </w:p>
     <w:p/>
-    <w:p/>
+    <w:p>
+      <w:pPr>
+        <w:pStyle w:val="Heading1"/>
+        <w:spacing w:line="360" w:lineRule="auto"/>
+        <w:rPr>
+          <w:color w:val="auto"/>
+        </w:rPr>
+      </w:pPr>
+      <w:r>
+        <w:rPr>
+          <w:color w:val="auto"/>
+        </w:rPr>
+        <w:t>Operation:</w:t>
+      </w:r>
+    </w:p>
+    <w:p>
+      <w:pPr>
+        <w:spacing w:line="360" w:lineRule="auto"/>
+      </w:pPr>
+      <w:r>
+        <w:t>angivMarkedsføringsbidrag(markedsføringsbidrag)</w:t>
+      </w:r>
+    </w:p>
+    <w:p>
+      <w:pPr>
+        <w:pStyle w:val="Heading1"/>
+        <w:spacing w:line="360" w:lineRule="auto"/>
+        <w:rPr>
+          <w:color w:val="auto"/>
+        </w:rPr>
+      </w:pPr>
+      <w:r>
+        <w:rPr>
+          <w:color w:val="auto"/>
+        </w:rPr>
+        <w:t>Cross references:</w:t>
+      </w:r>
+    </w:p>
+    <w:p>
+      <w:pPr>
+        <w:spacing w:line="360" w:lineRule="auto"/>
+      </w:pPr>
+      <w:r>
+        <w:t>UC07 Beregn indtjeningsbirag</w:t>
+      </w:r>
+    </w:p>
+    <w:p>
+      <w:pPr>
+        <w:pStyle w:val="Heading1"/>
+        <w:spacing w:line="360" w:lineRule="auto"/>
+        <w:rPr>
+          <w:color w:val="auto"/>
+        </w:rPr>
+      </w:pPr>
+      <w:r>
+        <w:rPr>
+          <w:color w:val="auto"/>
+        </w:rPr>
+        <w:t>Preconditions:</w:t>
+      </w:r>
+    </w:p>
+    <w:p>
+      <w:pPr>
+        <w:spacing w:line="360" w:lineRule="auto"/>
+      </w:pPr>
+      <w:r>
+        <w:t>En HØK h eksistere</w:t>
+      </w:r>
+    </w:p>
+    <w:p>
+      <w:pPr>
+        <w:spacing w:line="360" w:lineRule="auto"/>
+      </w:pPr>
+      <w:r>
+        <w:t>En instans mfb</w:t>
+      </w:r>
+      <w:bookmarkStart w:id="0" w:name="_GoBack"/>
+      <w:bookmarkEnd w:id="0"/>
+    </w:p>
     <w:sectPr>
       <w:pgSz w:w="12240" w:h="15840"/>
       <w:pgMar w:top="1440" w:right="1440" w:bottom="1440" w:left="1440" w:header="708" w:footer="708" w:gutter="0"/>
@@ -454,6 +530,27 @@
       <w:lang w:val="da-DK"/>
     </w:rPr>
   </w:style>
+  <w:style w:type="paragraph" w:styleId="Heading1">
+    <w:name w:val="heading 1"/>
+    <w:basedOn w:val="Normal"/>
+    <w:next w:val="Normal"/>
+    <w:link w:val="Heading1Char"/>
+    <w:uiPriority w:val="9"/>
+    <w:qFormat/>
+    <w:rsid w:val="004A32A2"/>
+    <w:pPr>
+      <w:keepNext/>
+      <w:keepLines/>
+      <w:spacing w:before="240" w:after="0"/>
+      <w:outlineLvl w:val="0"/>
+    </w:pPr>
+    <w:rPr>
+      <w:rFonts w:asciiTheme="majorHAnsi" w:eastAsiaTheme="majorEastAsia" w:hAnsiTheme="majorHAnsi" w:cstheme="majorBidi"/>
+      <w:color w:val="2F5496" w:themeColor="accent1" w:themeShade="BF"/>
+      <w:sz w:val="32"/>
+      <w:szCs w:val="32"/>
+    </w:rPr>
+  </w:style>
   <w:style w:type="character" w:default="1" w:styleId="DefaultParagraphFont">
     <w:name w:val="Default Paragraph Font"/>
     <w:uiPriority w:val="1"/>
@@ -513,6 +610,20 @@
       <w:kern w:val="28"/>
       <w:sz w:val="56"/>
       <w:szCs w:val="56"/>
+      <w:lang w:val="da-DK"/>
+    </w:rPr>
+  </w:style>
+  <w:style w:type="character" w:customStyle="1" w:styleId="Heading1Char">
+    <w:name w:val="Heading 1 Char"/>
+    <w:basedOn w:val="DefaultParagraphFont"/>
+    <w:link w:val="Heading1"/>
+    <w:uiPriority w:val="9"/>
+    <w:rsid w:val="004A32A2"/>
+    <w:rPr>
+      <w:rFonts w:asciiTheme="majorHAnsi" w:eastAsiaTheme="majorEastAsia" w:hAnsiTheme="majorHAnsi" w:cstheme="majorBidi"/>
+      <w:color w:val="2F5496" w:themeColor="accent1" w:themeShade="BF"/>
+      <w:sz w:val="32"/>
+      <w:szCs w:val="32"/>
       <w:lang w:val="da-DK"/>
     </w:rPr>
   </w:style>

</xml_diff>

<commit_message>
4.Udgave af OC0701 angivMarkedsføringsbidrag
Coauthor: Ingen
Reviewer: Ingen
</commit_message>
<xml_diff>
--- a/02 Requirements & Analysis/OC0701 angivMarkedsgøringsbidrag.docx
+++ b/02 Requirements & Analysis/OC0701 angivMarkedsgøringsbidrag.docx
@@ -109,10 +109,47 @@
     </w:p>
     <w:p>
       <w:pPr>
+        <w:pStyle w:val="Heading1"/>
         <w:spacing w:line="360" w:lineRule="auto"/>
-      </w:pPr>
-      <w:r>
-        <w:t>En instans mfb</w:t>
+        <w:rPr>
+          <w:color w:val="000000" w:themeColor="text1"/>
+        </w:rPr>
+      </w:pPr>
+      <w:r>
+        <w:rPr>
+          <w:color w:val="000000" w:themeColor="text1"/>
+        </w:rPr>
+        <w:t>Postconditions</w:t>
+      </w:r>
+      <w:r>
+        <w:rPr>
+          <w:color w:val="000000" w:themeColor="text1"/>
+        </w:rPr>
+        <w:t>:</w:t>
+      </w:r>
+    </w:p>
+    <w:p>
+      <w:pPr>
+        <w:spacing w:line="360" w:lineRule="auto"/>
+      </w:pPr>
+      <w:r>
+        <w:t>En instans mfb af Markedsføringsbidrag er skabt</w:t>
+      </w:r>
+    </w:p>
+    <w:p>
+      <w:pPr>
+        <w:spacing w:line="360" w:lineRule="auto"/>
+      </w:pPr>
+      <w:r>
+        <w:t>mfb.beløb blev sat til markedsføringsbidrag</w:t>
+      </w:r>
+    </w:p>
+    <w:p>
+      <w:pPr>
+        <w:spacing w:line="360" w:lineRule="auto"/>
+      </w:pPr>
+      <w:r>
+        <w:t>mfb blev presenteret for HØK</w:t>
       </w:r>
       <w:bookmarkStart w:id="0" w:name="_GoBack"/>
       <w:bookmarkEnd w:id="0"/>

</xml_diff>

<commit_message>
5.Udgave af OC0701 angivMarkedsføringsbidrag
Coauthor: Ingen
Reviewer: Ingen
</commit_message>
<xml_diff>
--- a/02 Requirements & Analysis/OC0701 angivMarkedsgøringsbidrag.docx
+++ b/02 Requirements & Analysis/OC0701 angivMarkedsgøringsbidrag.docx
@@ -109,6 +109,16 @@
     </w:p>
     <w:p>
       <w:pPr>
+        <w:spacing w:line="360" w:lineRule="auto"/>
+      </w:pPr>
+      <w:r>
+        <w:t>markedsføringsbidrag er større end eller lig 0</w:t>
+      </w:r>
+      <w:bookmarkStart w:id="0" w:name="_GoBack"/>
+      <w:bookmarkEnd w:id="0"/>
+    </w:p>
+    <w:p>
+      <w:pPr>
         <w:pStyle w:val="Heading1"/>
         <w:spacing w:line="360" w:lineRule="auto"/>
         <w:rPr>
@@ -151,8 +161,6 @@
       <w:r>
         <w:t>mfb blev presenteret for HØK</w:t>
       </w:r>
-      <w:bookmarkStart w:id="0" w:name="_GoBack"/>
-      <w:bookmarkEnd w:id="0"/>
     </w:p>
     <w:sectPr>
       <w:pgSz w:w="12240" w:h="15840"/>

</xml_diff>